<commit_message>
Update Journal: problème de l'UI gemme / décision sur les portes à cible
</commit_message>
<xml_diff>
--- a/Docs/Le Journal De Bord De JowJow le GD/Journal de Bord.docx
+++ b/Docs/Le Journal De Bord De JowJow le GD/Journal de Bord.docx
@@ -478,6 +478,66 @@
       </w:pPr>
       <w:r>
         <w:t>On commence avec une gemme brute verte à l’intérieur</w:t>
+      </w:r>
+    </w:p>
+    <w:p>
+      <w:pPr>
+        <w:pStyle w:val="Paragraphedeliste"/>
+        <w:numPr>
+          <w:ilvl w:val="0"/>
+          <w:numId w:val="2"/>
+        </w:numPr>
+      </w:pPr>
+      <w:r>
+        <w:t xml:space="preserve">Solution pour le problème de l’UI  gemme : </w:t>
+      </w:r>
+    </w:p>
+    <w:p>
+      <w:pPr>
+        <w:pStyle w:val="Paragraphedeliste"/>
+        <w:numPr>
+          <w:ilvl w:val="1"/>
+          <w:numId w:val="2"/>
+        </w:numPr>
+      </w:pPr>
+      <w:r>
+        <w:t>On glisse l’arme depuis l’inventaire jusqu’au slot en bas, mais on glisse la gemme raffinée en haut, alors que pour utiliser son pouvoir en jeu on clique en bas -&gt; dissonance dans ce qu’on demande au joueur.</w:t>
+      </w:r>
+    </w:p>
+    <w:p>
+      <w:pPr>
+        <w:pStyle w:val="Paragraphedeliste"/>
+        <w:numPr>
+          <w:ilvl w:val="2"/>
+          <w:numId w:val="2"/>
+        </w:numPr>
+      </w:pPr>
+      <w:r>
+        <w:t>Solution 1 : En glissant une gemme raffinée en bas, on grise un emplacement pour les gemmes brutes en haut (Problème : si il y a 4 gemmes brutes, est-ce qu’on en vire une ?)</w:t>
+      </w:r>
+    </w:p>
+    <w:p>
+      <w:pPr>
+        <w:pStyle w:val="Paragraphedeliste"/>
+        <w:numPr>
+          <w:ilvl w:val="2"/>
+          <w:numId w:val="2"/>
+        </w:numPr>
+      </w:pPr>
+      <w:r>
+        <w:t>Solution 2 : On glisse toutes les gemmes vers le haut (brutes ou raffinées), et il n’y a que l’effet de la gemme raffinée qui apparaît en bas (Problème : dissonance ou pas ?) -&gt; solution que l’on va privilégier.</w:t>
+      </w:r>
+    </w:p>
+    <w:p>
+      <w:pPr>
+        <w:pStyle w:val="Paragraphedeliste"/>
+        <w:numPr>
+          <w:ilvl w:val="0"/>
+          <w:numId w:val="2"/>
+        </w:numPr>
+      </w:pPr>
+      <w:r>
+        <w:t>Porte à cible : Quand elle est ouverte, elle le reste (justification : on a détruit le système, elle reste bloquée).</w:t>
       </w:r>
       <w:bookmarkStart w:id="0" w:name="_GoBack"/>
       <w:bookmarkEnd w:id="0"/>

</xml_diff>